<commit_message>
Signed-off-by: huangtingling <502048868@qq.com> doc/个人周报/第三周/
</commit_message>
<xml_diff>
--- a/doc/个人周报/第三周/黄婷灵个人周报3.docx
+++ b/doc/个人周报/第三周/黄婷灵个人周报3.docx
@@ -658,8 +658,6 @@
           </w14:textFill>
         </w:rPr>
       </w:pPr>
-      <w:bookmarkStart w:id="0" w:name="_GoBack"/>
-      <w:bookmarkEnd w:id="0"/>
     </w:p>
     <w:p>
       <w:pPr>
@@ -679,6 +677,31 @@
           <w:b/>
         </w:rPr>
         <w:t>问题和关注点</w:t>
+      </w:r>
+      <w:bookmarkStart w:id="0" w:name="_GoBack"/>
+      <w:bookmarkEnd w:id="0"/>
+    </w:p>
+    <w:p>
+      <w:pPr>
+        <w:pStyle w:val="10"/>
+        <w:numPr>
+          <w:numId w:val="0"/>
+        </w:numPr>
+        <w:ind w:leftChars="0"/>
+        <w:rPr>
+          <w:rFonts w:hint="eastAsia" w:eastAsiaTheme="minorEastAsia"/>
+          <w:b/>
+          <w:lang w:val="en-US" w:eastAsia="zh-CN"/>
+        </w:rPr>
+      </w:pPr>
+      <w:r>
+        <w:rPr>
+          <w:rFonts w:hint="eastAsia"/>
+          <w:b w:val="0"/>
+          <w:bCs/>
+          <w:lang w:val="en-US" w:eastAsia="zh-CN"/>
+        </w:rPr>
+        <w:t>系统设计时对于内部接口设计</w:t>
       </w:r>
     </w:p>
     <w:p>
@@ -811,6 +834,12 @@
             <w:insideV w:val="single" w:color="auto" w:sz="4" w:space="0"/>
           </w:tblBorders>
           <w:tblLayout w:type="fixed"/>
+          <w:tblCellMar>
+            <w:top w:w="0" w:type="dxa"/>
+            <w:left w:w="108" w:type="dxa"/>
+            <w:bottom w:w="0" w:type="dxa"/>
+            <w:right w:w="108" w:type="dxa"/>
+          </w:tblCellMar>
         </w:tblPrEx>
         <w:tc>
           <w:tcPr>

</xml_diff>